<commit_message>
added pne endpoint (read by name) and security
</commit_message>
<xml_diff>
--- a/Бнодарев_Задание на курсовой ССРСП Ит-12.docx
+++ b/Бнодарев_Задание на курсовой ССРСП Ит-12.docx
@@ -470,8 +470,6 @@
         </w:rPr>
         <w:tab/>
       </w:r>
-      <w:bookmarkStart w:id="0" w:name="_GoBack"/>
-      <w:bookmarkEnd w:id="0"/>
       <w:r>
         <w:rPr>
           <w:sz w:val="28"/>
@@ -973,11 +971,10 @@
           <w:sz w:val="28"/>
           <w:szCs w:val="28"/>
           <w:u w:val="single"/>
-          <w:lang w:val="be-BY"/>
+          <w:lang w:val="en-US"/>
         </w:rPr>
       </w:pPr>
       <w:proofErr w:type="spellStart"/>
-      <w:proofErr w:type="gramStart"/>
       <w:r>
         <w:rPr>
           <w:sz w:val="28"/>
@@ -1033,7 +1030,25 @@
           <w:u w:val="single"/>
           <w:lang w:val="en-US"/>
         </w:rPr>
-        <w:t xml:space="preserve">), Sponsors (ID, Name, Budget, Budget, </w:t>
+        <w:t>), Sp</w:t>
+      </w:r>
+      <w:r>
+        <w:rPr>
+          <w:sz w:val="28"/>
+          <w:szCs w:val="28"/>
+          <w:u w:val="single"/>
+          <w:lang w:val="en-US"/>
+        </w:rPr>
+        <w:t>onsors (ID, Name, Budget</w:t>
+      </w:r>
+      <w:r>
+        <w:rPr>
+          <w:sz w:val="28"/>
+          <w:szCs w:val="28"/>
+          <w:u w:val="single"/>
+          <w:lang w:val="en-US"/>
+        </w:rPr>
+        <w:t xml:space="preserve">, </w:t>
       </w:r>
       <w:proofErr w:type="spellStart"/>
       <w:r>
@@ -1073,7 +1088,16 @@
           <w:u w:val="single"/>
           <w:lang w:val="en-US"/>
         </w:rPr>
-        <w:t xml:space="preserve">), Racer (ID, Name, </w:t>
+        <w:t>), Racer</w:t>
+      </w:r>
+      <w:r>
+        <w:rPr>
+          <w:sz w:val="28"/>
+          <w:szCs w:val="28"/>
+          <w:u w:val="single"/>
+          <w:lang w:val="en-US"/>
+        </w:rPr>
+        <w:t xml:space="preserve"> (ID, Name, </w:t>
       </w:r>
       <w:proofErr w:type="spellStart"/>
       <w:r>
@@ -1093,6 +1117,46 @@
           <w:u w:val="single"/>
           <w:lang w:val="en-US"/>
         </w:rPr>
+        <w:t xml:space="preserve">), </w:t>
+      </w:r>
+      <w:proofErr w:type="spellStart"/>
+      <w:r>
+        <w:rPr>
+          <w:sz w:val="28"/>
+          <w:szCs w:val="28"/>
+          <w:u w:val="single"/>
+          <w:lang w:val="en-US"/>
+        </w:rPr>
+        <w:t>Racer_event</w:t>
+      </w:r>
+      <w:proofErr w:type="spellEnd"/>
+      <w:r>
+        <w:rPr>
+          <w:sz w:val="28"/>
+          <w:szCs w:val="28"/>
+          <w:u w:val="single"/>
+          <w:lang w:val="en-US"/>
+        </w:rPr>
+        <w:t xml:space="preserve"> (</w:t>
+      </w:r>
+      <w:proofErr w:type="spellStart"/>
+      <w:r>
+        <w:rPr>
+          <w:sz w:val="28"/>
+          <w:szCs w:val="28"/>
+          <w:u w:val="single"/>
+          <w:lang w:val="en-US"/>
+        </w:rPr>
+        <w:t>Racer_ID</w:t>
+      </w:r>
+      <w:proofErr w:type="spellEnd"/>
+      <w:r>
+        <w:rPr>
+          <w:sz w:val="28"/>
+          <w:szCs w:val="28"/>
+          <w:u w:val="single"/>
+          <w:lang w:val="en-US"/>
+        </w:rPr>
         <w:t xml:space="preserve">, </w:t>
       </w:r>
       <w:proofErr w:type="spellStart"/>
@@ -1103,7 +1167,7 @@
           <w:u w:val="single"/>
           <w:lang w:val="en-US"/>
         </w:rPr>
-        <w:t>team_Name</w:t>
+        <w:t>Event_ID</w:t>
       </w:r>
       <w:proofErr w:type="spellEnd"/>
       <w:r>
@@ -1113,6 +1177,75 @@
           <w:u w:val="single"/>
           <w:lang w:val="en-US"/>
         </w:rPr>
+        <w:t xml:space="preserve">), Viewer </w:t>
+      </w:r>
+      <w:r>
+        <w:rPr>
+          <w:sz w:val="28"/>
+          <w:szCs w:val="28"/>
+          <w:u w:val="single"/>
+          <w:lang w:val="en-US"/>
+        </w:rPr>
+        <w:t xml:space="preserve">(ID, Name, </w:t>
+      </w:r>
+      <w:proofErr w:type="spellStart"/>
+      <w:r>
+        <w:rPr>
+          <w:sz w:val="28"/>
+          <w:szCs w:val="28"/>
+          <w:u w:val="single"/>
+          <w:lang w:val="en-US"/>
+        </w:rPr>
+        <w:t>Ticket_type</w:t>
+      </w:r>
+      <w:proofErr w:type="spellEnd"/>
+      <w:r>
+        <w:rPr>
+          <w:sz w:val="28"/>
+          <w:szCs w:val="28"/>
+          <w:u w:val="single"/>
+          <w:lang w:val="en-US"/>
+        </w:rPr>
+        <w:t xml:space="preserve">), </w:t>
+      </w:r>
+      <w:proofErr w:type="spellStart"/>
+      <w:r>
+        <w:rPr>
+          <w:sz w:val="28"/>
+          <w:szCs w:val="28"/>
+          <w:u w:val="single"/>
+          <w:lang w:val="en-US"/>
+        </w:rPr>
+        <w:t>Viewer_Event</w:t>
+      </w:r>
+      <w:proofErr w:type="spellEnd"/>
+      <w:r>
+        <w:rPr>
+          <w:sz w:val="28"/>
+          <w:szCs w:val="28"/>
+          <w:u w:val="single"/>
+          <w:lang w:val="en-US"/>
+        </w:rPr>
+        <w:t xml:space="preserve"> (</w:t>
+      </w:r>
+      <w:proofErr w:type="spellStart"/>
+      <w:r>
+        <w:rPr>
+          <w:sz w:val="28"/>
+          <w:szCs w:val="28"/>
+          <w:u w:val="single"/>
+          <w:lang w:val="en-US"/>
+        </w:rPr>
+        <w:t>Viewer_ID</w:t>
+      </w:r>
+      <w:proofErr w:type="spellEnd"/>
+      <w:r>
+        <w:rPr>
+          <w:sz w:val="28"/>
+          <w:szCs w:val="28"/>
+          <w:u w:val="single"/>
+          <w:lang w:val="en-US"/>
+        </w:rPr>
         <w:t xml:space="preserve">, </w:t>
       </w:r>
       <w:proofErr w:type="spellStart"/>
@@ -1133,169 +1266,16 @@
           <w:u w:val="single"/>
           <w:lang w:val="en-US"/>
         </w:rPr>
-        <w:t xml:space="preserve">), </w:t>
-      </w:r>
-      <w:proofErr w:type="spellStart"/>
-      <w:r>
-        <w:rPr>
-          <w:sz w:val="28"/>
-          <w:szCs w:val="28"/>
-          <w:u w:val="single"/>
-          <w:lang w:val="en-US"/>
-        </w:rPr>
-        <w:t>Racer_event</w:t>
-      </w:r>
-      <w:proofErr w:type="spellEnd"/>
-      <w:r>
-        <w:rPr>
-          <w:sz w:val="28"/>
-          <w:szCs w:val="28"/>
-          <w:u w:val="single"/>
-          <w:lang w:val="en-US"/>
-        </w:rPr>
-        <w:t xml:space="preserve"> (</w:t>
-      </w:r>
-      <w:proofErr w:type="spellStart"/>
-      <w:r>
-        <w:rPr>
-          <w:sz w:val="28"/>
-          <w:szCs w:val="28"/>
-          <w:u w:val="single"/>
-          <w:lang w:val="en-US"/>
-        </w:rPr>
-        <w:t>Racer_ID</w:t>
-      </w:r>
-      <w:proofErr w:type="spellEnd"/>
-      <w:r>
-        <w:rPr>
-          <w:sz w:val="28"/>
-          <w:szCs w:val="28"/>
-          <w:u w:val="single"/>
-          <w:lang w:val="en-US"/>
-        </w:rPr>
-        <w:t xml:space="preserve">, </w:t>
-      </w:r>
-      <w:proofErr w:type="spellStart"/>
-      <w:r>
-        <w:rPr>
-          <w:sz w:val="28"/>
-          <w:szCs w:val="28"/>
-          <w:u w:val="single"/>
-          <w:lang w:val="en-US"/>
-        </w:rPr>
-        <w:t>Event_ID</w:t>
-      </w:r>
-      <w:proofErr w:type="spellEnd"/>
-      <w:r>
-        <w:rPr>
-          <w:sz w:val="28"/>
-          <w:szCs w:val="28"/>
-          <w:u w:val="single"/>
-          <w:lang w:val="en-US"/>
-        </w:rPr>
-        <w:t xml:space="preserve">), Viewer (ID, Name, </w:t>
-      </w:r>
-      <w:proofErr w:type="spellStart"/>
-      <w:r>
-        <w:rPr>
-          <w:sz w:val="28"/>
-          <w:szCs w:val="28"/>
-          <w:u w:val="single"/>
-          <w:lang w:val="en-US"/>
-        </w:rPr>
-        <w:t>Ticket_type</w:t>
-      </w:r>
-      <w:proofErr w:type="spellEnd"/>
-      <w:r>
-        <w:rPr>
-          <w:sz w:val="28"/>
-          <w:szCs w:val="28"/>
-          <w:u w:val="single"/>
-          <w:lang w:val="en-US"/>
-        </w:rPr>
-        <w:t xml:space="preserve">, </w:t>
-      </w:r>
-      <w:proofErr w:type="spellStart"/>
-      <w:r>
-        <w:rPr>
-          <w:sz w:val="28"/>
-          <w:szCs w:val="28"/>
-          <w:u w:val="single"/>
-          <w:lang w:val="en-US"/>
-        </w:rPr>
-        <w:t>Event_ID</w:t>
-      </w:r>
-      <w:proofErr w:type="spellEnd"/>
-      <w:r>
-        <w:rPr>
-          <w:sz w:val="28"/>
-          <w:szCs w:val="28"/>
-          <w:u w:val="single"/>
-          <w:lang w:val="en-US"/>
-        </w:rPr>
-        <w:t xml:space="preserve">), </w:t>
-      </w:r>
-      <w:proofErr w:type="spellStart"/>
-      <w:r>
-        <w:rPr>
-          <w:sz w:val="28"/>
-          <w:szCs w:val="28"/>
-          <w:u w:val="single"/>
-          <w:lang w:val="en-US"/>
-        </w:rPr>
-        <w:t>Viewer_Event</w:t>
-      </w:r>
-      <w:proofErr w:type="spellEnd"/>
-      <w:r>
-        <w:rPr>
-          <w:sz w:val="28"/>
-          <w:szCs w:val="28"/>
-          <w:u w:val="single"/>
-          <w:lang w:val="en-US"/>
-        </w:rPr>
-        <w:t xml:space="preserve"> (</w:t>
-      </w:r>
-      <w:proofErr w:type="spellStart"/>
-      <w:r>
-        <w:rPr>
-          <w:sz w:val="28"/>
-          <w:szCs w:val="28"/>
-          <w:u w:val="single"/>
-          <w:lang w:val="en-US"/>
-        </w:rPr>
-        <w:t>Viewer_ID</w:t>
-      </w:r>
-      <w:proofErr w:type="spellEnd"/>
-      <w:r>
-        <w:rPr>
-          <w:sz w:val="28"/>
-          <w:szCs w:val="28"/>
-          <w:u w:val="single"/>
-          <w:lang w:val="en-US"/>
-        </w:rPr>
-        <w:t xml:space="preserve">, </w:t>
-      </w:r>
-      <w:proofErr w:type="spellStart"/>
-      <w:r>
-        <w:rPr>
-          <w:sz w:val="28"/>
-          <w:szCs w:val="28"/>
-          <w:u w:val="single"/>
-          <w:lang w:val="en-US"/>
-        </w:rPr>
-        <w:t>Event_ID</w:t>
-      </w:r>
-      <w:proofErr w:type="spellEnd"/>
-      <w:r>
-        <w:rPr>
-          <w:sz w:val="28"/>
-          <w:szCs w:val="28"/>
-          <w:u w:val="single"/>
-          <w:lang w:val="en-US"/>
-        </w:rPr>
-        <w:t>).</w:t>
-      </w:r>
-      <w:proofErr w:type="gramEnd"/>
+        <w:t xml:space="preserve">). </w:t>
+      </w:r>
+      <w:r>
+        <w:rPr>
+          <w:sz w:val="28"/>
+          <w:szCs w:val="28"/>
+          <w:u w:val="single"/>
+        </w:rPr>
+        <w:t>Связи</w:t>
+      </w:r>
       <w:r>
         <w:rPr>
           <w:sz w:val="28"/>
@@ -1311,382 +1291,16 @@
           <w:szCs w:val="28"/>
           <w:u w:val="single"/>
         </w:rPr>
-        <w:t xml:space="preserve">Связи таблиц: </w:t>
-      </w:r>
-      <w:r>
-        <w:rPr>
-          <w:sz w:val="28"/>
-          <w:szCs w:val="28"/>
-          <w:u w:val="single"/>
-          <w:lang w:val="en-US"/>
-        </w:rPr>
-        <w:t>Racing</w:t>
-      </w:r>
-      <w:r>
-        <w:rPr>
-          <w:sz w:val="28"/>
-          <w:szCs w:val="28"/>
-          <w:u w:val="single"/>
-        </w:rPr>
-        <w:t xml:space="preserve"> </w:t>
-      </w:r>
-      <w:r>
-        <w:rPr>
-          <w:sz w:val="28"/>
-          <w:szCs w:val="28"/>
-          <w:u w:val="single"/>
-          <w:lang w:val="en-US"/>
-        </w:rPr>
-        <w:t>event</w:t>
-      </w:r>
-      <w:r>
-        <w:rPr>
-          <w:sz w:val="28"/>
-          <w:szCs w:val="28"/>
-          <w:u w:val="single"/>
-        </w:rPr>
-        <w:t xml:space="preserve"> 1-</w:t>
-      </w:r>
-      <w:r>
-        <w:rPr>
-          <w:sz w:val="28"/>
-          <w:szCs w:val="28"/>
-          <w:u w:val="single"/>
-          <w:lang w:val="en-US"/>
-        </w:rPr>
-        <w:t>N</w:t>
-      </w:r>
-      <w:r>
-        <w:rPr>
-          <w:sz w:val="28"/>
-          <w:szCs w:val="28"/>
-          <w:u w:val="single"/>
-        </w:rPr>
-        <w:t xml:space="preserve"> </w:t>
-      </w:r>
-      <w:r>
-        <w:rPr>
-          <w:sz w:val="28"/>
-          <w:szCs w:val="28"/>
-          <w:u w:val="single"/>
-          <w:lang w:val="en-US"/>
-        </w:rPr>
-        <w:t>Sponsor</w:t>
-      </w:r>
-      <w:r>
-        <w:rPr>
-          <w:sz w:val="28"/>
-          <w:szCs w:val="28"/>
-          <w:u w:val="single"/>
-        </w:rPr>
-        <w:t xml:space="preserve">, </w:t>
-      </w:r>
-      <w:r>
-        <w:rPr>
-          <w:sz w:val="28"/>
-          <w:szCs w:val="28"/>
-          <w:u w:val="single"/>
-          <w:lang w:val="en-US"/>
-        </w:rPr>
-        <w:t>Racing</w:t>
-      </w:r>
-      <w:r>
-        <w:rPr>
-          <w:sz w:val="28"/>
-          <w:szCs w:val="28"/>
-          <w:u w:val="single"/>
-        </w:rPr>
-        <w:t xml:space="preserve"> </w:t>
-      </w:r>
-      <w:r>
-        <w:rPr>
-          <w:sz w:val="28"/>
-          <w:szCs w:val="28"/>
-          <w:u w:val="single"/>
-          <w:lang w:val="en-US"/>
-        </w:rPr>
-        <w:t>event</w:t>
-      </w:r>
-      <w:r>
-        <w:rPr>
-          <w:sz w:val="28"/>
-          <w:szCs w:val="28"/>
-          <w:u w:val="single"/>
-        </w:rPr>
-        <w:t xml:space="preserve"> 1-</w:t>
-      </w:r>
-      <w:r>
-        <w:rPr>
-          <w:sz w:val="28"/>
-          <w:szCs w:val="28"/>
-          <w:u w:val="single"/>
-          <w:lang w:val="en-US"/>
-        </w:rPr>
-        <w:t>N</w:t>
-      </w:r>
-      <w:r>
-        <w:rPr>
-          <w:sz w:val="28"/>
-          <w:szCs w:val="28"/>
-          <w:u w:val="single"/>
-        </w:rPr>
-        <w:t xml:space="preserve"> </w:t>
-      </w:r>
-      <w:r>
-        <w:rPr>
-          <w:sz w:val="28"/>
-          <w:szCs w:val="28"/>
-          <w:u w:val="single"/>
-          <w:lang w:val="en-US"/>
-        </w:rPr>
-        <w:t>Racer</w:t>
-      </w:r>
-      <w:r>
-        <w:rPr>
-          <w:sz w:val="28"/>
-          <w:szCs w:val="28"/>
-          <w:u w:val="single"/>
-        </w:rPr>
-        <w:t>_</w:t>
-      </w:r>
-      <w:r>
-        <w:rPr>
-          <w:sz w:val="28"/>
-          <w:szCs w:val="28"/>
-          <w:u w:val="single"/>
-          <w:lang w:val="en-US"/>
-        </w:rPr>
-        <w:t>Event</w:t>
-      </w:r>
-      <w:r>
-        <w:rPr>
-          <w:sz w:val="28"/>
-          <w:szCs w:val="28"/>
-          <w:u w:val="single"/>
-        </w:rPr>
-        <w:t xml:space="preserve">, </w:t>
-      </w:r>
-      <w:r>
-        <w:rPr>
-          <w:sz w:val="28"/>
-          <w:szCs w:val="28"/>
-          <w:u w:val="single"/>
-          <w:lang w:val="en-US"/>
-        </w:rPr>
-        <w:t>Racer</w:t>
-      </w:r>
-      <w:r>
-        <w:rPr>
-          <w:sz w:val="28"/>
-          <w:szCs w:val="28"/>
-          <w:u w:val="single"/>
-        </w:rPr>
-        <w:t>_</w:t>
-      </w:r>
-      <w:r>
-        <w:rPr>
-          <w:sz w:val="28"/>
-          <w:szCs w:val="28"/>
-          <w:u w:val="single"/>
-          <w:lang w:val="en-US"/>
-        </w:rPr>
-        <w:t>Event</w:t>
-      </w:r>
-      <w:r>
-        <w:rPr>
-          <w:sz w:val="28"/>
-          <w:szCs w:val="28"/>
-          <w:u w:val="single"/>
-        </w:rPr>
-        <w:t xml:space="preserve"> </w:t>
-      </w:r>
-      <w:r>
-        <w:rPr>
-          <w:sz w:val="28"/>
-          <w:szCs w:val="28"/>
-          <w:u w:val="single"/>
-          <w:lang w:val="en-US"/>
-        </w:rPr>
-        <w:t>N</w:t>
-      </w:r>
-      <w:r>
-        <w:rPr>
-          <w:sz w:val="28"/>
-          <w:szCs w:val="28"/>
-          <w:u w:val="single"/>
-        </w:rPr>
-        <w:t xml:space="preserve">-1 </w:t>
-      </w:r>
-      <w:r>
-        <w:rPr>
-          <w:sz w:val="28"/>
-          <w:szCs w:val="28"/>
-          <w:u w:val="single"/>
-          <w:lang w:val="en-US"/>
-        </w:rPr>
-        <w:t>Racer</w:t>
-      </w:r>
-      <w:r>
-        <w:rPr>
-          <w:sz w:val="28"/>
-          <w:szCs w:val="28"/>
-          <w:u w:val="single"/>
-        </w:rPr>
-        <w:t xml:space="preserve">, </w:t>
-      </w:r>
-      <w:r>
-        <w:rPr>
-          <w:sz w:val="28"/>
-          <w:szCs w:val="28"/>
-          <w:u w:val="single"/>
-          <w:lang w:val="en-US"/>
-        </w:rPr>
-        <w:t>Racing</w:t>
-      </w:r>
-      <w:r>
-        <w:rPr>
-          <w:sz w:val="28"/>
-          <w:szCs w:val="28"/>
-          <w:u w:val="single"/>
-        </w:rPr>
-        <w:t xml:space="preserve"> </w:t>
-      </w:r>
-      <w:r>
-        <w:rPr>
-          <w:sz w:val="28"/>
-          <w:szCs w:val="28"/>
-          <w:u w:val="single"/>
-          <w:lang w:val="en-US"/>
-        </w:rPr>
-        <w:t>event</w:t>
-      </w:r>
-      <w:r>
-        <w:rPr>
-          <w:sz w:val="28"/>
-          <w:szCs w:val="28"/>
-          <w:u w:val="single"/>
-        </w:rPr>
-        <w:t xml:space="preserve"> 1-</w:t>
-      </w:r>
-      <w:r>
-        <w:rPr>
-          <w:sz w:val="28"/>
-          <w:szCs w:val="28"/>
-          <w:u w:val="single"/>
-          <w:lang w:val="en-US"/>
-        </w:rPr>
-        <w:t>N</w:t>
-      </w:r>
-      <w:r>
-        <w:rPr>
-          <w:sz w:val="28"/>
-          <w:szCs w:val="28"/>
-          <w:u w:val="single"/>
-        </w:rPr>
-        <w:t xml:space="preserve"> </w:t>
-      </w:r>
-      <w:r>
-        <w:rPr>
-          <w:sz w:val="28"/>
-          <w:szCs w:val="28"/>
-          <w:u w:val="single"/>
-          <w:lang w:val="en-US"/>
-        </w:rPr>
-        <w:t>Viewer</w:t>
-      </w:r>
-      <w:r>
-        <w:rPr>
-          <w:sz w:val="28"/>
-          <w:szCs w:val="28"/>
-          <w:u w:val="single"/>
-        </w:rPr>
-        <w:t>_</w:t>
-      </w:r>
-      <w:r>
-        <w:rPr>
-          <w:sz w:val="28"/>
-          <w:szCs w:val="28"/>
-          <w:u w:val="single"/>
-          <w:lang w:val="en-US"/>
-        </w:rPr>
-        <w:t>Event</w:t>
-      </w:r>
-      <w:r>
-        <w:rPr>
-          <w:sz w:val="28"/>
-          <w:szCs w:val="28"/>
-          <w:u w:val="single"/>
-        </w:rPr>
-        <w:t xml:space="preserve">, </w:t>
-      </w:r>
-      <w:r>
-        <w:rPr>
-          <w:sz w:val="28"/>
-          <w:szCs w:val="28"/>
-          <w:u w:val="single"/>
-          <w:lang w:val="en-US"/>
-        </w:rPr>
-        <w:t>Viewer</w:t>
-      </w:r>
-      <w:r>
-        <w:rPr>
-          <w:sz w:val="28"/>
-          <w:szCs w:val="28"/>
-          <w:u w:val="single"/>
-        </w:rPr>
-        <w:t>_</w:t>
-      </w:r>
-      <w:r>
-        <w:rPr>
-          <w:sz w:val="28"/>
-          <w:szCs w:val="28"/>
-          <w:u w:val="single"/>
-          <w:lang w:val="en-US"/>
-        </w:rPr>
-        <w:t>Event</w:t>
-      </w:r>
-      <w:r>
-        <w:rPr>
-          <w:sz w:val="28"/>
-          <w:szCs w:val="28"/>
-          <w:u w:val="single"/>
-        </w:rPr>
-        <w:t xml:space="preserve"> </w:t>
-      </w:r>
-      <w:r>
-        <w:rPr>
-          <w:sz w:val="28"/>
-          <w:szCs w:val="28"/>
-          <w:u w:val="single"/>
-          <w:lang w:val="en-US"/>
-        </w:rPr>
-        <w:t>N</w:t>
-      </w:r>
-      <w:r>
-        <w:rPr>
-          <w:sz w:val="28"/>
-          <w:szCs w:val="28"/>
-          <w:u w:val="single"/>
-        </w:rPr>
-        <w:t xml:space="preserve">-1 </w:t>
-      </w:r>
-      <w:r>
-        <w:rPr>
-          <w:sz w:val="28"/>
-          <w:szCs w:val="28"/>
-          <w:u w:val="single"/>
-          <w:lang w:val="en-US"/>
-        </w:rPr>
-        <w:t>Viewer</w:t>
-      </w:r>
-      <w:r>
-        <w:rPr>
-          <w:sz w:val="28"/>
-          <w:szCs w:val="28"/>
-          <w:u w:val="single"/>
-          <w:lang w:val="be-BY"/>
-        </w:rPr>
-        <w:t xml:space="preserve"> </w:t>
+        <w:t>таблиц</w:t>
+      </w:r>
+      <w:r>
+        <w:rPr>
+          <w:sz w:val="28"/>
+          <w:szCs w:val="28"/>
+          <w:u w:val="single"/>
+          <w:lang w:val="en-US"/>
+        </w:rPr>
+        <w:t xml:space="preserve">: </w:t>
       </w:r>
     </w:p>
     <w:p>
@@ -1698,58 +1312,24 @@
           <w:sz w:val="28"/>
           <w:szCs w:val="28"/>
           <w:u w:val="single"/>
-        </w:rPr>
-      </w:pPr>
-      <w:r>
-        <w:rPr>
-          <w:sz w:val="28"/>
-          <w:szCs w:val="28"/>
-          <w:u w:val="single"/>
-          <w:lang w:val="be-BY"/>
-        </w:rPr>
-        <w:t>Раработать т</w:t>
-      </w:r>
-      <w:r>
-        <w:rPr>
-          <w:sz w:val="28"/>
-          <w:szCs w:val="28"/>
-          <w:u w:val="single"/>
-          <w:lang w:val="be-BY"/>
-        </w:rPr>
-        <w:t>очки доступа</w:t>
-      </w:r>
-      <w:r>
-        <w:rPr>
-          <w:sz w:val="28"/>
-          <w:szCs w:val="28"/>
-          <w:u w:val="single"/>
-          <w:lang w:val="be-BY"/>
-        </w:rPr>
-        <w:t>:</w:t>
-      </w:r>
-      <w:r>
-        <w:rPr>
-          <w:sz w:val="28"/>
-          <w:szCs w:val="28"/>
-          <w:u w:val="single"/>
-          <w:lang w:val="be-BY"/>
-        </w:rPr>
-        <w:t xml:space="preserve"> для </w:t>
-      </w:r>
-      <w:r>
-        <w:rPr>
-          <w:sz w:val="28"/>
-          <w:szCs w:val="28"/>
-          <w:u w:val="single"/>
-          <w:lang w:val="en-US"/>
-        </w:rPr>
-        <w:t>CRUD</w:t>
-      </w:r>
-      <w:r>
-        <w:rPr>
-          <w:sz w:val="28"/>
-          <w:szCs w:val="28"/>
-          <w:u w:val="single"/>
+          <w:lang w:val="en-US"/>
+        </w:rPr>
+      </w:pPr>
+      <w:r>
+        <w:rPr>
+          <w:sz w:val="28"/>
+          <w:szCs w:val="28"/>
+          <w:u w:val="single"/>
+          <w:lang w:val="en-US"/>
+        </w:rPr>
+        <w:t>Racing</w:t>
+      </w:r>
+      <w:r>
+        <w:rPr>
+          <w:sz w:val="28"/>
+          <w:szCs w:val="28"/>
+          <w:u w:val="single"/>
+          <w:lang w:val="en-US"/>
         </w:rPr>
         <w:t xml:space="preserve"> </w:t>
       </w:r>
@@ -1758,122 +1338,54 @@
           <w:sz w:val="28"/>
           <w:szCs w:val="28"/>
           <w:u w:val="single"/>
-        </w:rPr>
-        <w:t xml:space="preserve">операций к каждой </w:t>
-      </w:r>
-      <w:proofErr w:type="spellStart"/>
-      <w:r>
-        <w:rPr>
-          <w:sz w:val="28"/>
-          <w:szCs w:val="28"/>
-          <w:u w:val="single"/>
-        </w:rPr>
-        <w:t>таблице</w:t>
-      </w:r>
-      <w:r>
-        <w:rPr>
-          <w:sz w:val="28"/>
-          <w:szCs w:val="28"/>
-          <w:u w:val="single"/>
-        </w:rPr>
-        <w:t>;</w:t>
-      </w:r>
-      <w:r>
-        <w:rPr>
-          <w:sz w:val="28"/>
-          <w:szCs w:val="28"/>
-          <w:u w:val="single"/>
-        </w:rPr>
-        <w:t>для</w:t>
-      </w:r>
-      <w:proofErr w:type="spellEnd"/>
-      <w:r>
-        <w:rPr>
-          <w:sz w:val="28"/>
-          <w:szCs w:val="28"/>
-          <w:u w:val="single"/>
-        </w:rPr>
-        <w:t xml:space="preserve"> получения данных о количестве участников(гонщиков) мероприятия</w:t>
-      </w:r>
-      <w:r>
-        <w:rPr>
-          <w:sz w:val="28"/>
-          <w:szCs w:val="28"/>
-          <w:u w:val="single"/>
-        </w:rPr>
-        <w:t xml:space="preserve">: </w:t>
-      </w:r>
-      <w:r>
-        <w:rPr>
-          <w:sz w:val="28"/>
-          <w:szCs w:val="28"/>
-          <w:u w:val="single"/>
-        </w:rPr>
-        <w:t>имя гонщика, модель автомобиля, название команды</w:t>
-      </w:r>
-      <w:r>
-        <w:rPr>
-          <w:sz w:val="28"/>
-          <w:szCs w:val="28"/>
-          <w:u w:val="single"/>
-        </w:rPr>
-        <w:t>;</w:t>
-      </w:r>
-      <w:r>
-        <w:rPr>
-          <w:sz w:val="28"/>
-          <w:szCs w:val="28"/>
-          <w:u w:val="single"/>
-        </w:rPr>
-        <w:t xml:space="preserve"> для получения данных об спонсорах мероприятия</w:t>
-      </w:r>
-      <w:r>
-        <w:rPr>
-          <w:sz w:val="28"/>
-          <w:szCs w:val="28"/>
-          <w:u w:val="single"/>
-        </w:rPr>
-        <w:t xml:space="preserve">: </w:t>
-      </w:r>
-      <w:r>
-        <w:rPr>
-          <w:sz w:val="28"/>
-          <w:szCs w:val="28"/>
-          <w:u w:val="single"/>
-        </w:rPr>
-        <w:t>наименование, бюджет, дата контракта</w:t>
-      </w:r>
-      <w:r>
-        <w:rPr>
-          <w:sz w:val="28"/>
-          <w:szCs w:val="28"/>
-          <w:u w:val="single"/>
-        </w:rPr>
-        <w:t>;</w:t>
-      </w:r>
-      <w:r>
-        <w:rPr>
-          <w:sz w:val="28"/>
-          <w:szCs w:val="28"/>
-          <w:u w:val="single"/>
-        </w:rPr>
-        <w:t xml:space="preserve"> получение данных об зрителях мероприятия</w:t>
-      </w:r>
-      <w:r>
-        <w:rPr>
-          <w:sz w:val="28"/>
-          <w:szCs w:val="28"/>
-          <w:u w:val="single"/>
-        </w:rPr>
-        <w:t>:</w:t>
-      </w:r>
-      <w:r>
-        <w:rPr>
-          <w:sz w:val="28"/>
-          <w:szCs w:val="28"/>
-          <w:u w:val="single"/>
-        </w:rPr>
-        <w:t xml:space="preserve"> имя зрителя, тип билета.</w:t>
+          <w:lang w:val="en-US"/>
+        </w:rPr>
+        <w:t>event</w:t>
+      </w:r>
+      <w:r>
+        <w:rPr>
+          <w:sz w:val="28"/>
+          <w:szCs w:val="28"/>
+          <w:u w:val="single"/>
+          <w:lang w:val="en-US"/>
+        </w:rPr>
+        <w:t xml:space="preserve"> 1-</w:t>
+      </w:r>
+      <w:r>
+        <w:rPr>
+          <w:sz w:val="28"/>
+          <w:szCs w:val="28"/>
+          <w:u w:val="single"/>
+          <w:lang w:val="en-US"/>
+        </w:rPr>
+        <w:t>N</w:t>
+      </w:r>
+      <w:r>
+        <w:rPr>
+          <w:sz w:val="28"/>
+          <w:szCs w:val="28"/>
+          <w:u w:val="single"/>
+          <w:lang w:val="en-US"/>
+        </w:rPr>
+        <w:t xml:space="preserve"> </w:t>
+      </w:r>
+      <w:r>
+        <w:rPr>
+          <w:sz w:val="28"/>
+          <w:szCs w:val="28"/>
+          <w:u w:val="single"/>
+          <w:lang w:val="en-US"/>
+        </w:rPr>
+        <w:t>Sponsor</w:t>
+      </w:r>
+      <w:r>
+        <w:rPr>
+          <w:sz w:val="28"/>
+          <w:szCs w:val="28"/>
+          <w:u w:val="single"/>
+          <w:lang w:val="en-US"/>
+        </w:rPr>
+        <w:t xml:space="preserve">, </w:t>
       </w:r>
     </w:p>
     <w:p>
@@ -1885,8 +1397,101 @@
           <w:sz w:val="28"/>
           <w:szCs w:val="28"/>
           <w:u w:val="single"/>
-        </w:rPr>
-      </w:pPr>
+          <w:lang w:val="en-US"/>
+        </w:rPr>
+      </w:pPr>
+      <w:r>
+        <w:rPr>
+          <w:sz w:val="28"/>
+          <w:szCs w:val="28"/>
+          <w:u w:val="single"/>
+          <w:lang w:val="en-US"/>
+        </w:rPr>
+        <w:t>Racing</w:t>
+      </w:r>
+      <w:r>
+        <w:rPr>
+          <w:sz w:val="28"/>
+          <w:szCs w:val="28"/>
+          <w:u w:val="single"/>
+          <w:lang w:val="en-US"/>
+        </w:rPr>
+        <w:t xml:space="preserve"> </w:t>
+      </w:r>
+      <w:r>
+        <w:rPr>
+          <w:sz w:val="28"/>
+          <w:szCs w:val="28"/>
+          <w:u w:val="single"/>
+          <w:lang w:val="en-US"/>
+        </w:rPr>
+        <w:t>event</w:t>
+      </w:r>
+      <w:r>
+        <w:rPr>
+          <w:sz w:val="28"/>
+          <w:szCs w:val="28"/>
+          <w:u w:val="single"/>
+          <w:lang w:val="en-US"/>
+        </w:rPr>
+        <w:t xml:space="preserve"> 1-</w:t>
+      </w:r>
+      <w:r>
+        <w:rPr>
+          <w:sz w:val="28"/>
+          <w:szCs w:val="28"/>
+          <w:u w:val="single"/>
+          <w:lang w:val="en-US"/>
+        </w:rPr>
+        <w:t>N</w:t>
+      </w:r>
+      <w:r>
+        <w:rPr>
+          <w:sz w:val="28"/>
+          <w:szCs w:val="28"/>
+          <w:u w:val="single"/>
+          <w:lang w:val="en-US"/>
+        </w:rPr>
+        <w:t xml:space="preserve"> </w:t>
+      </w:r>
+      <w:proofErr w:type="spellStart"/>
+      <w:r>
+        <w:rPr>
+          <w:sz w:val="28"/>
+          <w:szCs w:val="28"/>
+          <w:u w:val="single"/>
+          <w:lang w:val="en-US"/>
+        </w:rPr>
+        <w:t>Racer</w:t>
+      </w:r>
+      <w:r>
+        <w:rPr>
+          <w:sz w:val="28"/>
+          <w:szCs w:val="28"/>
+          <w:u w:val="single"/>
+          <w:lang w:val="en-US"/>
+        </w:rPr>
+        <w:t>_</w:t>
+      </w:r>
+      <w:r>
+        <w:rPr>
+          <w:sz w:val="28"/>
+          <w:szCs w:val="28"/>
+          <w:u w:val="single"/>
+          <w:lang w:val="en-US"/>
+        </w:rPr>
+        <w:t>Event</w:t>
+      </w:r>
+      <w:proofErr w:type="spellEnd"/>
+      <w:r>
+        <w:rPr>
+          <w:sz w:val="28"/>
+          <w:szCs w:val="28"/>
+          <w:u w:val="single"/>
+          <w:lang w:val="en-US"/>
+        </w:rPr>
+        <w:t xml:space="preserve">, </w:t>
+      </w:r>
     </w:p>
     <w:p>
       <w:pPr>
@@ -1897,17 +1502,82 @@
           <w:sz w:val="28"/>
           <w:szCs w:val="28"/>
           <w:u w:val="single"/>
-          <w:lang w:val="be-BY"/>
-        </w:rPr>
-      </w:pPr>
-      <w:r>
-        <w:rPr>
-          <w:sz w:val="28"/>
-          <w:szCs w:val="28"/>
-          <w:u w:val="single"/>
-          <w:lang w:val="be-BY"/>
-        </w:rPr>
-        <w:t>Эндпоинт с вычисляемым полем:</w:t>
+          <w:lang w:val="en-US"/>
+        </w:rPr>
+      </w:pPr>
+      <w:proofErr w:type="spellStart"/>
+      <w:r>
+        <w:rPr>
+          <w:sz w:val="28"/>
+          <w:szCs w:val="28"/>
+          <w:u w:val="single"/>
+          <w:lang w:val="en-US"/>
+        </w:rPr>
+        <w:t>Racer</w:t>
+      </w:r>
+      <w:r>
+        <w:rPr>
+          <w:sz w:val="28"/>
+          <w:szCs w:val="28"/>
+          <w:u w:val="single"/>
+          <w:lang w:val="en-US"/>
+        </w:rPr>
+        <w:t>_</w:t>
+      </w:r>
+      <w:r>
+        <w:rPr>
+          <w:sz w:val="28"/>
+          <w:szCs w:val="28"/>
+          <w:u w:val="single"/>
+          <w:lang w:val="en-US"/>
+        </w:rPr>
+        <w:t>Event</w:t>
+      </w:r>
+      <w:proofErr w:type="spellEnd"/>
+      <w:r>
+        <w:rPr>
+          <w:sz w:val="28"/>
+          <w:szCs w:val="28"/>
+          <w:u w:val="single"/>
+          <w:lang w:val="en-US"/>
+        </w:rPr>
+        <w:t xml:space="preserve"> </w:t>
+      </w:r>
+      <w:r>
+        <w:rPr>
+          <w:sz w:val="28"/>
+          <w:szCs w:val="28"/>
+          <w:u w:val="single"/>
+          <w:lang w:val="en-US"/>
+        </w:rPr>
+        <w:t>N</w:t>
+      </w:r>
+      <w:r>
+        <w:rPr>
+          <w:sz w:val="28"/>
+          <w:szCs w:val="28"/>
+          <w:u w:val="single"/>
+          <w:lang w:val="en-US"/>
+        </w:rPr>
+        <w:t xml:space="preserve">-1 </w:t>
+      </w:r>
+      <w:r>
+        <w:rPr>
+          <w:sz w:val="28"/>
+          <w:szCs w:val="28"/>
+          <w:u w:val="single"/>
+          <w:lang w:val="en-US"/>
+        </w:rPr>
+        <w:t>Racer</w:t>
+      </w:r>
+      <w:r>
+        <w:rPr>
+          <w:sz w:val="28"/>
+          <w:szCs w:val="28"/>
+          <w:u w:val="single"/>
+          <w:lang w:val="en-US"/>
+        </w:rPr>
+        <w:t xml:space="preserve">, </w:t>
       </w:r>
     </w:p>
     <w:p>
@@ -1919,17 +1589,100 @@
           <w:sz w:val="28"/>
           <w:szCs w:val="28"/>
           <w:u w:val="single"/>
-          <w:lang w:val="be-BY"/>
-        </w:rPr>
-      </w:pPr>
-      <w:r>
-        <w:rPr>
-          <w:sz w:val="28"/>
-          <w:szCs w:val="28"/>
-          <w:u w:val="single"/>
-          <w:lang w:val="be-BY"/>
-        </w:rPr>
-        <w:t>Создание эндпоинта, который возвращает сумму бюджетов всех спонсоров.</w:t>
+          <w:lang w:val="en-US"/>
+        </w:rPr>
+      </w:pPr>
+      <w:r>
+        <w:rPr>
+          <w:sz w:val="28"/>
+          <w:szCs w:val="28"/>
+          <w:u w:val="single"/>
+          <w:lang w:val="en-US"/>
+        </w:rPr>
+        <w:t>Racing</w:t>
+      </w:r>
+      <w:r>
+        <w:rPr>
+          <w:sz w:val="28"/>
+          <w:szCs w:val="28"/>
+          <w:u w:val="single"/>
+          <w:lang w:val="en-US"/>
+        </w:rPr>
+        <w:t xml:space="preserve"> </w:t>
+      </w:r>
+      <w:r>
+        <w:rPr>
+          <w:sz w:val="28"/>
+          <w:szCs w:val="28"/>
+          <w:u w:val="single"/>
+          <w:lang w:val="en-US"/>
+        </w:rPr>
+        <w:t>event</w:t>
+      </w:r>
+      <w:r>
+        <w:rPr>
+          <w:sz w:val="28"/>
+          <w:szCs w:val="28"/>
+          <w:u w:val="single"/>
+          <w:lang w:val="en-US"/>
+        </w:rPr>
+        <w:t xml:space="preserve"> 1-</w:t>
+      </w:r>
+      <w:r>
+        <w:rPr>
+          <w:sz w:val="28"/>
+          <w:szCs w:val="28"/>
+          <w:u w:val="single"/>
+          <w:lang w:val="en-US"/>
+        </w:rPr>
+        <w:t>N</w:t>
+      </w:r>
+      <w:r>
+        <w:rPr>
+          <w:sz w:val="28"/>
+          <w:szCs w:val="28"/>
+          <w:u w:val="single"/>
+          <w:lang w:val="en-US"/>
+        </w:rPr>
+        <w:t xml:space="preserve"> </w:t>
+      </w:r>
+      <w:proofErr w:type="spellStart"/>
+      <w:r>
+        <w:rPr>
+          <w:sz w:val="28"/>
+          <w:szCs w:val="28"/>
+          <w:u w:val="single"/>
+          <w:lang w:val="en-US"/>
+        </w:rPr>
+        <w:t>Viewer</w:t>
+      </w:r>
+      <w:r>
+        <w:rPr>
+          <w:sz w:val="28"/>
+          <w:szCs w:val="28"/>
+          <w:u w:val="single"/>
+          <w:lang w:val="en-US"/>
+        </w:rPr>
+        <w:t>_</w:t>
+      </w:r>
+      <w:r>
+        <w:rPr>
+          <w:sz w:val="28"/>
+          <w:szCs w:val="28"/>
+          <w:u w:val="single"/>
+          <w:lang w:val="en-US"/>
+        </w:rPr>
+        <w:t>Event</w:t>
+      </w:r>
+      <w:proofErr w:type="spellEnd"/>
+      <w:r>
+        <w:rPr>
+          <w:sz w:val="28"/>
+          <w:szCs w:val="28"/>
+          <w:u w:val="single"/>
+          <w:lang w:val="en-US"/>
+        </w:rPr>
+        <w:t xml:space="preserve">, </w:t>
       </w:r>
     </w:p>
     <w:p>
@@ -1941,9 +1694,77 @@
           <w:sz w:val="28"/>
           <w:szCs w:val="28"/>
           <w:u w:val="single"/>
-          <w:lang w:val="be-BY"/>
-        </w:rPr>
-      </w:pPr>
+        </w:rPr>
+      </w:pPr>
+      <w:r>
+        <w:rPr>
+          <w:sz w:val="28"/>
+          <w:szCs w:val="28"/>
+          <w:u w:val="single"/>
+          <w:lang w:val="en-US"/>
+        </w:rPr>
+        <w:t>Viewer</w:t>
+      </w:r>
+      <w:r>
+        <w:rPr>
+          <w:sz w:val="28"/>
+          <w:szCs w:val="28"/>
+          <w:u w:val="single"/>
+        </w:rPr>
+        <w:t>_</w:t>
+      </w:r>
+      <w:r>
+        <w:rPr>
+          <w:sz w:val="28"/>
+          <w:szCs w:val="28"/>
+          <w:u w:val="single"/>
+          <w:lang w:val="en-US"/>
+        </w:rPr>
+        <w:t>Event</w:t>
+      </w:r>
+      <w:r>
+        <w:rPr>
+          <w:sz w:val="28"/>
+          <w:szCs w:val="28"/>
+          <w:u w:val="single"/>
+        </w:rPr>
+        <w:t xml:space="preserve"> </w:t>
+      </w:r>
+      <w:r>
+        <w:rPr>
+          <w:sz w:val="28"/>
+          <w:szCs w:val="28"/>
+          <w:u w:val="single"/>
+          <w:lang w:val="en-US"/>
+        </w:rPr>
+        <w:t>N</w:t>
+      </w:r>
+      <w:r>
+        <w:rPr>
+          <w:sz w:val="28"/>
+          <w:szCs w:val="28"/>
+          <w:u w:val="single"/>
+        </w:rPr>
+        <w:t xml:space="preserve">-1 </w:t>
+      </w:r>
+      <w:r>
+        <w:rPr>
+          <w:sz w:val="28"/>
+          <w:szCs w:val="28"/>
+          <w:u w:val="single"/>
+          <w:lang w:val="en-US"/>
+        </w:rPr>
+        <w:t>Viewer</w:t>
+      </w:r>
+      <w:r>
+        <w:rPr>
+          <w:sz w:val="28"/>
+          <w:szCs w:val="28"/>
+          <w:u w:val="single"/>
+          <w:lang w:val="be-BY"/>
+        </w:rPr>
+        <w:t xml:space="preserve"> </w:t>
+      </w:r>
     </w:p>
     <w:p>
       <w:pPr>
@@ -1954,17 +1775,216 @@
           <w:sz w:val="28"/>
           <w:szCs w:val="28"/>
           <w:u w:val="single"/>
-          <w:lang w:val="be-BY"/>
-        </w:rPr>
-      </w:pPr>
-      <w:r>
-        <w:rPr>
-          <w:sz w:val="28"/>
-          <w:szCs w:val="28"/>
-          <w:u w:val="single"/>
-          <w:lang w:val="be-BY"/>
-        </w:rPr>
-        <w:t>Эндпоинт с данными из нескольких таблиц:</w:t>
+        </w:rPr>
+      </w:pPr>
+      <w:r>
+        <w:rPr>
+          <w:sz w:val="28"/>
+          <w:szCs w:val="28"/>
+          <w:u w:val="single"/>
+          <w:lang w:val="be-BY"/>
+        </w:rPr>
+        <w:t>Ра</w:t>
+      </w:r>
+      <w:r>
+        <w:rPr>
+          <w:sz w:val="28"/>
+          <w:szCs w:val="28"/>
+          <w:u w:val="single"/>
+          <w:lang w:val="be-BY"/>
+        </w:rPr>
+        <w:t>з</w:t>
+      </w:r>
+      <w:r>
+        <w:rPr>
+          <w:sz w:val="28"/>
+          <w:szCs w:val="28"/>
+          <w:u w:val="single"/>
+          <w:lang w:val="be-BY"/>
+        </w:rPr>
+        <w:t>работать т</w:t>
+      </w:r>
+      <w:r>
+        <w:rPr>
+          <w:sz w:val="28"/>
+          <w:szCs w:val="28"/>
+          <w:u w:val="single"/>
+          <w:lang w:val="be-BY"/>
+        </w:rPr>
+        <w:t>очки доступа</w:t>
+      </w:r>
+      <w:r>
+        <w:rPr>
+          <w:sz w:val="28"/>
+          <w:szCs w:val="28"/>
+          <w:u w:val="single"/>
+          <w:lang w:val="be-BY"/>
+        </w:rPr>
+        <w:t>:</w:t>
+      </w:r>
+      <w:r>
+        <w:rPr>
+          <w:sz w:val="28"/>
+          <w:szCs w:val="28"/>
+          <w:u w:val="single"/>
+          <w:lang w:val="be-BY"/>
+        </w:rPr>
+        <w:t xml:space="preserve"> для </w:t>
+      </w:r>
+      <w:r>
+        <w:rPr>
+          <w:sz w:val="28"/>
+          <w:szCs w:val="28"/>
+          <w:u w:val="single"/>
+          <w:lang w:val="en-US"/>
+        </w:rPr>
+        <w:t>CRUD</w:t>
+      </w:r>
+      <w:r>
+        <w:rPr>
+          <w:sz w:val="28"/>
+          <w:szCs w:val="28"/>
+          <w:u w:val="single"/>
+        </w:rPr>
+        <w:t xml:space="preserve"> </w:t>
+      </w:r>
+      <w:r>
+        <w:rPr>
+          <w:sz w:val="28"/>
+          <w:szCs w:val="28"/>
+          <w:u w:val="single"/>
+        </w:rPr>
+        <w:t xml:space="preserve">операций к каждой </w:t>
+      </w:r>
+      <w:proofErr w:type="spellStart"/>
+      <w:r>
+        <w:rPr>
+          <w:sz w:val="28"/>
+          <w:szCs w:val="28"/>
+          <w:u w:val="single"/>
+        </w:rPr>
+        <w:t>таблице</w:t>
+      </w:r>
+      <w:r>
+        <w:rPr>
+          <w:sz w:val="28"/>
+          <w:szCs w:val="28"/>
+          <w:u w:val="single"/>
+        </w:rPr>
+        <w:t>;</w:t>
+      </w:r>
+      <w:r>
+        <w:rPr>
+          <w:sz w:val="28"/>
+          <w:szCs w:val="28"/>
+          <w:u w:val="single"/>
+        </w:rPr>
+        <w:t>для</w:t>
+      </w:r>
+      <w:proofErr w:type="spellEnd"/>
+      <w:r>
+        <w:rPr>
+          <w:sz w:val="28"/>
+          <w:szCs w:val="28"/>
+          <w:u w:val="single"/>
+        </w:rPr>
+        <w:t xml:space="preserve"> получения данных о</w:t>
+      </w:r>
+      <w:r>
+        <w:rPr>
+          <w:sz w:val="28"/>
+          <w:szCs w:val="28"/>
+          <w:u w:val="single"/>
+        </w:rPr>
+        <w:t>б гонщиках</w:t>
+      </w:r>
+      <w:r>
+        <w:rPr>
+          <w:sz w:val="28"/>
+          <w:szCs w:val="28"/>
+          <w:u w:val="single"/>
+        </w:rPr>
+        <w:t xml:space="preserve"> мероприятия</w:t>
+      </w:r>
+      <w:r>
+        <w:rPr>
+          <w:sz w:val="28"/>
+          <w:szCs w:val="28"/>
+          <w:u w:val="single"/>
+        </w:rPr>
+        <w:t xml:space="preserve">: </w:t>
+      </w:r>
+      <w:r>
+        <w:rPr>
+          <w:sz w:val="28"/>
+          <w:szCs w:val="28"/>
+          <w:u w:val="single"/>
+        </w:rPr>
+        <w:t>имя гонщика, модель автомобиля</w:t>
+      </w:r>
+      <w:r>
+        <w:rPr>
+          <w:sz w:val="28"/>
+          <w:szCs w:val="28"/>
+          <w:u w:val="single"/>
+        </w:rPr>
+        <w:t>;</w:t>
+      </w:r>
+      <w:r>
+        <w:rPr>
+          <w:sz w:val="28"/>
+          <w:szCs w:val="28"/>
+          <w:u w:val="single"/>
+        </w:rPr>
+        <w:t xml:space="preserve"> для получения данных об спонсорах мероприятия</w:t>
+      </w:r>
+      <w:r>
+        <w:rPr>
+          <w:sz w:val="28"/>
+          <w:szCs w:val="28"/>
+          <w:u w:val="single"/>
+        </w:rPr>
+        <w:t xml:space="preserve">: </w:t>
+      </w:r>
+      <w:r>
+        <w:rPr>
+          <w:sz w:val="28"/>
+          <w:szCs w:val="28"/>
+          <w:u w:val="single"/>
+        </w:rPr>
+        <w:t>наименование, бюджет, дата контракта</w:t>
+      </w:r>
+      <w:r>
+        <w:rPr>
+          <w:sz w:val="28"/>
+          <w:szCs w:val="28"/>
+          <w:u w:val="single"/>
+        </w:rPr>
+        <w:t>;</w:t>
+      </w:r>
+      <w:r>
+        <w:rPr>
+          <w:sz w:val="28"/>
+          <w:szCs w:val="28"/>
+          <w:u w:val="single"/>
+        </w:rPr>
+        <w:t xml:space="preserve"> получение данных об зрителях мероприятия</w:t>
+      </w:r>
+      <w:r>
+        <w:rPr>
+          <w:sz w:val="28"/>
+          <w:szCs w:val="28"/>
+          <w:u w:val="single"/>
+        </w:rPr>
+        <w:t>:</w:t>
+      </w:r>
+      <w:r>
+        <w:rPr>
+          <w:sz w:val="28"/>
+          <w:szCs w:val="28"/>
+          <w:u w:val="single"/>
+        </w:rPr>
+        <w:t xml:space="preserve"> имя зрителя, тип билета.</w:t>
       </w:r>
     </w:p>
     <w:p>
@@ -1976,17 +1996,105 @@
           <w:sz w:val="28"/>
           <w:szCs w:val="28"/>
           <w:u w:val="single"/>
-          <w:lang w:val="be-BY"/>
-        </w:rPr>
-      </w:pPr>
-      <w:r>
-        <w:rPr>
-          <w:sz w:val="28"/>
-          <w:szCs w:val="28"/>
-          <w:u w:val="single"/>
-          <w:lang w:val="be-BY"/>
-        </w:rPr>
-        <w:t>Создание эндпоинта, который возвращает информацию о гонщике, зрителе или спонсоре, связанных с определенным событием гонки.</w:t>
+        </w:rPr>
+      </w:pPr>
+    </w:p>
+    <w:p>
+      <w:pPr>
+        <w:spacing w:line="400" w:lineRule="exact"/>
+        <w:ind w:firstLine="12"/>
+        <w:jc w:val="both"/>
+        <w:rPr>
+          <w:sz w:val="28"/>
+          <w:szCs w:val="28"/>
+          <w:u w:val="single"/>
+          <w:lang w:val="be-BY"/>
+        </w:rPr>
+      </w:pPr>
+      <w:r>
+        <w:rPr>
+          <w:sz w:val="28"/>
+          <w:szCs w:val="28"/>
+          <w:u w:val="single"/>
+          <w:lang w:val="be-BY"/>
+        </w:rPr>
+        <w:lastRenderedPageBreak/>
+        <w:t>Эндпоинт с вычисляемым полем:</w:t>
+      </w:r>
+    </w:p>
+    <w:p>
+      <w:pPr>
+        <w:spacing w:line="400" w:lineRule="exact"/>
+        <w:ind w:firstLine="12"/>
+        <w:jc w:val="both"/>
+        <w:rPr>
+          <w:sz w:val="28"/>
+          <w:szCs w:val="28"/>
+          <w:u w:val="single"/>
+          <w:lang w:val="be-BY"/>
+        </w:rPr>
+      </w:pPr>
+      <w:r>
+        <w:rPr>
+          <w:sz w:val="28"/>
+          <w:szCs w:val="28"/>
+          <w:u w:val="single"/>
+          <w:lang w:val="be-BY"/>
+        </w:rPr>
+        <w:t>Создание эндпоинта, который возвращает сумму бюджетов всех спонсоров.</w:t>
+      </w:r>
+    </w:p>
+    <w:p>
+      <w:pPr>
+        <w:spacing w:line="400" w:lineRule="exact"/>
+        <w:ind w:firstLine="12"/>
+        <w:jc w:val="both"/>
+        <w:rPr>
+          <w:sz w:val="28"/>
+          <w:szCs w:val="28"/>
+          <w:u w:val="single"/>
+          <w:lang w:val="be-BY"/>
+        </w:rPr>
+      </w:pPr>
+      <w:r>
+        <w:rPr>
+          <w:sz w:val="28"/>
+          <w:szCs w:val="28"/>
+          <w:u w:val="single"/>
+          <w:lang w:val="be-BY"/>
+        </w:rPr>
+        <w:t>Эндпоинт с данными из нескольких таблиц:</w:t>
+      </w:r>
+    </w:p>
+    <w:p>
+      <w:pPr>
+        <w:spacing w:line="400" w:lineRule="exact"/>
+        <w:ind w:firstLine="12"/>
+        <w:jc w:val="both"/>
+        <w:rPr>
+          <w:sz w:val="28"/>
+          <w:szCs w:val="28"/>
+          <w:u w:val="single"/>
+          <w:lang w:val="be-BY"/>
+        </w:rPr>
+      </w:pPr>
+      <w:r>
+        <w:rPr>
+          <w:sz w:val="28"/>
+          <w:szCs w:val="28"/>
+          <w:u w:val="single"/>
+          <w:lang w:val="be-BY"/>
+        </w:rPr>
+        <w:t xml:space="preserve">Создание эндпоинта, который возвращает информацию о </w:t>
+      </w:r>
+      <w:r>
+        <w:rPr>
+          <w:sz w:val="28"/>
+          <w:szCs w:val="28"/>
+          <w:u w:val="single"/>
+          <w:lang w:val="be-BY"/>
+        </w:rPr>
+        <w:t>спонсоре, который заключил контракт с определённым мероприятиемв течение определённого количества месяцев до начала мероприятия</w:t>
       </w:r>
       <w:r>
         <w:rPr>
@@ -4554,15 +4662,8 @@
         </w:rPr>
         <w:t>подпись</w:t>
       </w:r>
-    </w:p>
-    <w:p>
-      <w:pPr>
-        <w:spacing w:line="360" w:lineRule="exact"/>
-        <w:rPr>
-          <w:sz w:val="28"/>
-          <w:szCs w:val="28"/>
-        </w:rPr>
-      </w:pPr>
+      <w:bookmarkStart w:id="0" w:name="_GoBack"/>
+      <w:bookmarkEnd w:id="0"/>
     </w:p>
     <w:p>
       <w:pPr>
@@ -5750,7 +5851,7 @@
   <a:extraClrSchemeLst/>
   <a:extLst>
     <a:ext uri="{05A4C25C-085E-4340-85A3-A5531E510DB2}">
-      <thm15:themeFamily xmlns:thm15="http://schemas.microsoft.com/office/thememl/2012/main" xmlns="" name="Office Theme 2013 - 2022" id="{62F939B6-93AF-4DB8-9C6B-D6C7DFDC589F}" vid="{4A3C46E8-61CC-4603-A589-7422A47A8E4A}"/>
+      <thm15:themeFamily xmlns="" xmlns:thm15="http://schemas.microsoft.com/office/thememl/2012/main" name="Office Theme 2013 - 2022" id="{62F939B6-93AF-4DB8-9C6B-D6C7DFDC589F}" vid="{4A3C46E8-61CC-4603-A589-7422A47A8E4A}"/>
     </a:ext>
   </a:extLst>
 </a:theme>

</xml_diff>